<commit_message>
Task 2 done. Task 3 still needs testing... going to actually do it?
</commit_message>
<xml_diff>
--- a/Report.docx
+++ b/Report.docx
@@ -486,6 +486,7 @@
         <w:t>(</w:t>
       </w:r>
       <w:proofErr w:type="spellStart"/>
+      <w:proofErr w:type="gramStart"/>
       <w:r>
         <w:rPr>
           <w:b/>
@@ -499,7 +500,15 @@
           <w:b/>
           <w:lang w:val="en-US"/>
         </w:rPr>
-        <w:t>[2]);</w:t>
+        <w:t>[</w:t>
+      </w:r>
+      <w:proofErr w:type="gramEnd"/>
+      <w:r>
+        <w:rPr>
+          <w:b/>
+          <w:lang w:val="en-US"/>
+        </w:rPr>
+        <w:t>2]);</w:t>
       </w:r>
       <w:r>
         <w:rPr>
@@ -725,7 +734,19 @@
         <w:rPr>
           <w:lang w:val="en-US"/>
         </w:rPr>
-        <w:t xml:space="preserve">A client opens a new socket and the </w:t>
+        <w:t>A client</w:t>
+      </w:r>
+      <w:r>
+        <w:rPr>
+          <w:lang w:val="en-US"/>
+        </w:rPr>
+        <w:t xml:space="preserve"> is run which</w:t>
+      </w:r>
+      <w:r>
+        <w:rPr>
+          <w:lang w:val="en-US"/>
+        </w:rPr>
+        <w:t xml:space="preserve"> opens a new socket and the </w:t>
       </w:r>
       <w:proofErr w:type="spellStart"/>
       <w:r>
@@ -745,7 +766,33 @@
         <w:rPr>
           <w:lang w:val="en-US"/>
         </w:rPr>
-        <w:t xml:space="preserve"> and creates a connection.</w:t>
+        <w:t xml:space="preserve"> and creates a connection</w:t>
+      </w:r>
+      <w:r>
+        <w:rPr>
+          <w:lang w:val="en-US"/>
+        </w:rPr>
+        <w:t xml:space="preserve"> (called </w:t>
+      </w:r>
+      <w:proofErr w:type="spellStart"/>
+      <w:r>
+        <w:rPr>
+          <w:lang w:val="en-US"/>
+        </w:rPr>
+        <w:t>KeyManagerConnection</w:t>
+      </w:r>
+      <w:proofErr w:type="spellEnd"/>
+      <w:r>
+        <w:rPr>
+          <w:lang w:val="en-US"/>
+        </w:rPr>
+        <w:t>)</w:t>
+      </w:r>
+      <w:r>
+        <w:rPr>
+          <w:lang w:val="en-US"/>
+        </w:rPr>
+        <w:t>.</w:t>
       </w:r>
       <w:r>
         <w:rPr>
@@ -807,6 +854,288 @@
         <w:rPr>
           <w:lang w:val="en-US"/>
         </w:rPr>
+        <w:t xml:space="preserve">Before requesting work, </w:t>
+      </w:r>
+      <w:r>
+        <w:rPr>
+          <w:lang w:val="en-US"/>
+        </w:rPr>
+        <w:t>our client</w:t>
+      </w:r>
+      <w:r>
+        <w:rPr>
+          <w:lang w:val="en-US"/>
+        </w:rPr>
+        <w:t xml:space="preserve"> </w:t>
+      </w:r>
+      <w:r>
+        <w:rPr>
+          <w:lang w:val="en-US"/>
+        </w:rPr>
+        <w:t>needs to try send a message</w:t>
+      </w:r>
+      <w:r>
+        <w:rPr>
+          <w:lang w:val="en-US"/>
+        </w:rPr>
+        <w:t xml:space="preserve"> to the server (</w:t>
+      </w:r>
+      <w:proofErr w:type="spellStart"/>
+      <w:r>
+        <w:rPr>
+          <w:lang w:val="en-US"/>
+        </w:rPr>
+        <w:t>KeyManager</w:t>
+      </w:r>
+      <w:proofErr w:type="spellEnd"/>
+      <w:r>
+        <w:rPr>
+          <w:lang w:val="en-US"/>
+        </w:rPr>
+        <w:t xml:space="preserve"> socket)</w:t>
+      </w:r>
+      <w:r>
+        <w:rPr>
+          <w:lang w:val="en-US"/>
+        </w:rPr>
+        <w:t>.</w:t>
+      </w:r>
+      <w:r>
+        <w:rPr>
+          <w:lang w:val="en-US"/>
+        </w:rPr>
+        <w:t xml:space="preserve"> We shouldn’t do anything if</w:t>
+      </w:r>
+      <w:r>
+        <w:rPr>
+          <w:lang w:val="en-US"/>
+        </w:rPr>
+        <w:t xml:space="preserve"> it’s not </w:t>
+      </w:r>
+      <w:r>
+        <w:rPr>
+          <w:lang w:val="en-US"/>
+        </w:rPr>
+        <w:t>running, hence why we try to send this message</w:t>
+      </w:r>
+      <w:r>
+        <w:rPr>
+          <w:lang w:val="en-US"/>
+        </w:rPr>
+        <w:t>.</w:t>
+      </w:r>
+    </w:p>
+    <w:p>
+      <w:pPr>
+        <w:pStyle w:val="ListParagraph"/>
+        <w:rPr>
+          <w:lang w:val="en-US"/>
+        </w:rPr>
+      </w:pPr>
+    </w:p>
+    <w:p>
+      <w:pPr>
+        <w:pStyle w:val="ListParagraph"/>
+        <w:rPr>
+          <w:lang w:val="en-US"/>
+        </w:rPr>
+      </w:pPr>
+      <w:r>
+        <w:rPr>
+          <w:lang w:val="en-US"/>
+        </w:rPr>
+        <w:t>Next,</w:t>
+      </w:r>
+      <w:r>
+        <w:rPr>
+          <w:lang w:val="en-US"/>
+        </w:rPr>
+        <w:t xml:space="preserve"> we </w:t>
+      </w:r>
+      <w:r>
+        <w:rPr>
+          <w:lang w:val="en-US"/>
+        </w:rPr>
+        <w:t>send a message seeing if there is work still to be done.</w:t>
+      </w:r>
+    </w:p>
+    <w:p>
+      <w:pPr>
+        <w:pStyle w:val="ListParagraph"/>
+        <w:rPr>
+          <w:lang w:val="en-US"/>
+        </w:rPr>
+      </w:pPr>
+      <w:r>
+        <w:rPr>
+          <w:lang w:val="en-US"/>
+        </w:rPr>
+        <w:t>The format for this message</w:t>
+      </w:r>
+      <w:r>
+        <w:rPr>
+          <w:lang w:val="en-US"/>
+        </w:rPr>
+        <w:t xml:space="preserve"> is: </w:t>
+      </w:r>
+      <w:r>
+        <w:rPr>
+          <w:lang w:val="en-US"/>
+        </w:rPr>
+        <w:t>‘</w:t>
+      </w:r>
+      <w:proofErr w:type="spellStart"/>
+      <w:r>
+        <w:rPr>
+          <w:lang w:val="en-US"/>
+        </w:rPr>
+        <w:t>Work_Left</w:t>
+      </w:r>
+      <w:proofErr w:type="spellEnd"/>
+      <w:r>
+        <w:rPr>
+          <w:lang w:val="en-US"/>
+        </w:rPr>
+        <w:t>?’</w:t>
+      </w:r>
+    </w:p>
+    <w:p>
+      <w:pPr>
+        <w:pStyle w:val="ListParagraph"/>
+        <w:rPr>
+          <w:lang w:val="en-US"/>
+        </w:rPr>
+      </w:pPr>
+      <w:r>
+        <w:rPr>
+          <w:lang w:val="en-US"/>
+        </w:rPr>
+        <w:t>The server responds</w:t>
+      </w:r>
+      <w:r>
+        <w:rPr>
+          <w:lang w:val="en-US"/>
+        </w:rPr>
+        <w:t xml:space="preserve"> back</w:t>
+      </w:r>
+      <w:r>
+        <w:rPr>
+          <w:lang w:val="en-US"/>
+        </w:rPr>
+        <w:t xml:space="preserve"> with</w:t>
+      </w:r>
+      <w:r>
+        <w:rPr>
+          <w:lang w:val="en-US"/>
+        </w:rPr>
+        <w:t xml:space="preserve"> message containing </w:t>
+      </w:r>
+      <w:r>
+        <w:rPr>
+          <w:lang w:val="en-US"/>
+        </w:rPr>
+        <w:t>a true or false value</w:t>
+      </w:r>
+      <w:r>
+        <w:rPr>
+          <w:lang w:val="en-US"/>
+        </w:rPr>
+        <w:t>.</w:t>
+      </w:r>
+      <w:r>
+        <w:rPr>
+          <w:lang w:val="en-US"/>
+        </w:rPr>
+        <w:t xml:space="preserve"> If</w:t>
+      </w:r>
+      <w:r>
+        <w:rPr>
+          <w:lang w:val="en-US"/>
+        </w:rPr>
+        <w:t xml:space="preserve"> this value is false, </w:t>
+      </w:r>
+      <w:r>
+        <w:rPr>
+          <w:lang w:val="en-US"/>
+        </w:rPr>
+        <w:t>our client</w:t>
+      </w:r>
+      <w:r>
+        <w:rPr>
+          <w:lang w:val="en-US"/>
+        </w:rPr>
+        <w:t xml:space="preserve"> will keep sending this message</w:t>
+      </w:r>
+      <w:r>
+        <w:rPr>
+          <w:lang w:val="en-US"/>
+        </w:rPr>
+        <w:t xml:space="preserve"> checking if there is </w:t>
+      </w:r>
+      <w:r>
+        <w:rPr>
+          <w:lang w:val="en-US"/>
+        </w:rPr>
+        <w:t>working</w:t>
+      </w:r>
+      <w:r>
+        <w:rPr>
+          <w:lang w:val="en-US"/>
+        </w:rPr>
+        <w:t xml:space="preserve"> to be done.</w:t>
+      </w:r>
+      <w:r>
+        <w:rPr>
+          <w:lang w:val="en-US"/>
+        </w:rPr>
+        <w:t xml:space="preserve"> When there is no work to be done, the server closes all connections to it</w:t>
+      </w:r>
+      <w:r>
+        <w:rPr>
+          <w:lang w:val="en-US"/>
+        </w:rPr>
+        <w:t>, so it makes these connections</w:t>
+      </w:r>
+      <w:r>
+        <w:rPr>
+          <w:lang w:val="en-US"/>
+        </w:rPr>
+        <w:t xml:space="preserve"> for a limited time until its connection to the server is forcibly broken.</w:t>
+      </w:r>
+    </w:p>
+    <w:p>
+      <w:pPr>
+        <w:pStyle w:val="ListParagraph"/>
+        <w:rPr>
+          <w:lang w:val="en-US"/>
+        </w:rPr>
+      </w:pPr>
+    </w:p>
+    <w:p>
+      <w:pPr>
+        <w:pStyle w:val="ListParagraph"/>
+        <w:rPr>
+          <w:lang w:val="en-US"/>
+        </w:rPr>
+      </w:pPr>
+      <w:r>
+        <w:rPr>
+          <w:lang w:val="en-US"/>
+        </w:rPr>
+        <w:t>Given there is work left,</w:t>
+      </w:r>
+    </w:p>
+    <w:p>
+      <w:pPr>
+        <w:pStyle w:val="ListParagraph"/>
+        <w:rPr>
+          <w:lang w:val="en-US"/>
+        </w:rPr>
+      </w:pPr>
+      <w:r>
+        <w:rPr>
+          <w:lang w:val="en-US"/>
+        </w:rPr>
         <w:t>A c</w:t>
       </w:r>
       <w:r>
@@ -842,68 +1171,170 @@
         </w:rPr>
         <w:t>KeyManager</w:t>
       </w:r>
+      <w:r>
+        <w:rPr>
+          <w:lang w:val="en-US"/>
+        </w:rPr>
+        <w:t>Connection</w:t>
+      </w:r>
       <w:proofErr w:type="spellEnd"/>
       <w:r>
         <w:rPr>
           <w:lang w:val="en-US"/>
         </w:rPr>
-        <w:t xml:space="preserve"> and waits for a response specifying </w:t>
-      </w:r>
-      <w:r>
-        <w:rPr>
-          <w:lang w:val="en-US"/>
-        </w:rPr>
-        <w:t xml:space="preserve">the </w:t>
+        <w:t xml:space="preserve"> and waits </w:t>
+      </w:r>
+      <w:r>
+        <w:rPr>
+          <w:lang w:val="en-US"/>
+        </w:rPr>
+        <w:t>for a response.</w:t>
+      </w:r>
+    </w:p>
+    <w:p>
+      <w:pPr>
+        <w:pStyle w:val="ListParagraph"/>
+        <w:rPr>
+          <w:lang w:val="en-US"/>
+        </w:rPr>
+      </w:pPr>
+      <w:r>
+        <w:rPr>
+          <w:lang w:val="en-US"/>
+        </w:rPr>
+        <w:t xml:space="preserve">Format for this </w:t>
+      </w:r>
+      <w:r>
+        <w:rPr>
+          <w:lang w:val="en-US"/>
+        </w:rPr>
+        <w:t>message: ‘</w:t>
+      </w:r>
+      <w:r>
+        <w:rPr>
+          <w:lang w:val="en-US"/>
+        </w:rPr>
+        <w:t>Requesting Work: &lt;</w:t>
       </w:r>
       <w:proofErr w:type="spellStart"/>
       <w:r>
         <w:rPr>
           <w:lang w:val="en-US"/>
         </w:rPr>
-        <w:t>startKey</w:t>
+        <w:t>ChunkSize</w:t>
       </w:r>
       <w:proofErr w:type="spellEnd"/>
       <w:r>
         <w:rPr>
           <w:lang w:val="en-US"/>
         </w:rPr>
-        <w:t xml:space="preserve"> and the </w:t>
+        <w:t>&gt;’</w:t>
+      </w:r>
+    </w:p>
+    <w:p>
+      <w:pPr>
+        <w:pStyle w:val="ListParagraph"/>
+        <w:rPr>
+          <w:lang w:val="en-US"/>
+        </w:rPr>
+      </w:pPr>
+    </w:p>
+    <w:p>
+      <w:pPr>
+        <w:pStyle w:val="ListParagraph"/>
+        <w:rPr>
+          <w:lang w:val="en-US"/>
+        </w:rPr>
+      </w:pPr>
+      <w:r>
+        <w:rPr>
+          <w:lang w:val="en-US"/>
+        </w:rPr>
+        <w:t xml:space="preserve">The </w:t>
       </w:r>
       <w:proofErr w:type="spellStart"/>
       <w:r>
         <w:rPr>
           <w:lang w:val="en-US"/>
         </w:rPr>
-        <w:t>chunksize</w:t>
+        <w:t>KeyManager</w:t>
       </w:r>
       <w:proofErr w:type="spellEnd"/>
       <w:r>
         <w:rPr>
           <w:lang w:val="en-US"/>
         </w:rPr>
-        <w:t xml:space="preserve"> it will</w:t>
-      </w:r>
-      <w:r>
-        <w:rPr>
-          <w:lang w:val="en-US"/>
-        </w:rPr>
-        <w:t xml:space="preserve"> work</w:t>
-      </w:r>
-      <w:r>
-        <w:rPr>
-          <w:lang w:val="en-US"/>
-        </w:rPr>
         <w:t xml:space="preserve"> </w:t>
       </w:r>
       <w:r>
         <w:rPr>
           <w:lang w:val="en-US"/>
         </w:rPr>
-        <w:t>through.</w:t>
-      </w:r>
-      <w:bookmarkStart w:id="0" w:name="_GoBack"/>
-    </w:p>
-    <w:bookmarkEnd w:id="0"/>
+        <w:t>recognizes this message</w:t>
+      </w:r>
+      <w:r>
+        <w:rPr>
+          <w:lang w:val="en-US"/>
+        </w:rPr>
+        <w:t xml:space="preserve"> and</w:t>
+      </w:r>
+      <w:r>
+        <w:rPr>
+          <w:lang w:val="en-US"/>
+        </w:rPr>
+        <w:t xml:space="preserve"> does some work to determine what work to give the client.</w:t>
+      </w:r>
+      <w:r>
+        <w:rPr>
+          <w:lang w:val="en-US"/>
+        </w:rPr>
+        <w:t xml:space="preserve"> It sends back a message </w:t>
+      </w:r>
+      <w:r>
+        <w:rPr>
+          <w:lang w:val="en-US"/>
+        </w:rPr>
+        <w:t xml:space="preserve">to the client </w:t>
+      </w:r>
+      <w:r>
+        <w:rPr>
+          <w:lang w:val="en-US"/>
+        </w:rPr>
+        <w:t>with the required information to do work.</w:t>
+      </w:r>
+      <w:r>
+        <w:rPr>
+          <w:lang w:val="en-US"/>
+        </w:rPr>
+        <w:t xml:space="preserve"> As we are assured that the client will complete the work, the server also changes </w:t>
+      </w:r>
+      <w:r>
+        <w:rPr>
+          <w:lang w:val="en-US"/>
+        </w:rPr>
+        <w:t>the ‘</w:t>
+      </w:r>
+      <w:proofErr w:type="spellStart"/>
+      <w:r>
+        <w:rPr>
+          <w:lang w:val="en-US"/>
+        </w:rPr>
+        <w:t>currentKey</w:t>
+      </w:r>
+      <w:proofErr w:type="spellEnd"/>
+      <w:r>
+        <w:rPr>
+          <w:lang w:val="en-US"/>
+        </w:rPr>
+        <w:t>’ value</w:t>
+      </w:r>
+      <w:r>
+        <w:rPr>
+          <w:lang w:val="en-US"/>
+        </w:rPr>
+        <w:t xml:space="preserve"> so that if another client requests work, it will be given different work.</w:t>
+      </w:r>
+    </w:p>
     <w:p>
       <w:pPr>
         <w:pStyle w:val="ListParagraph"/>
@@ -911,64 +1342,200 @@
           <w:lang w:val="en-US"/>
         </w:rPr>
       </w:pPr>
+      <w:r>
+        <w:rPr>
+          <w:lang w:val="en-US"/>
+        </w:rPr>
+        <w:t>Format for this message:</w:t>
+      </w:r>
     </w:p>
     <w:p>
       <w:pPr>
         <w:pStyle w:val="ListParagraph"/>
         <w:rPr>
-          <w:lang w:val="en-US"/>
-        </w:rPr>
-      </w:pPr>
-      <w:r>
-        <w:rPr>
-          <w:lang w:val="en-US"/>
-        </w:rPr>
-        <w:t xml:space="preserve">The </w:t>
+          <w:i/>
+          <w:sz w:val="20"/>
+          <w:lang w:val="en-US"/>
+        </w:rPr>
+      </w:pPr>
+      <w:r>
+        <w:rPr>
+          <w:i/>
+          <w:sz w:val="20"/>
+          <w:lang w:val="en-US"/>
+        </w:rPr>
+        <w:t>‘</w:t>
       </w:r>
       <w:proofErr w:type="spellStart"/>
       <w:r>
         <w:rPr>
-          <w:lang w:val="en-US"/>
-        </w:rPr>
-        <w:t>KeyManager</w:t>
+          <w:i/>
+          <w:sz w:val="20"/>
+          <w:lang w:val="en-US"/>
+        </w:rPr>
+        <w:t>InitialKey</w:t>
       </w:r>
       <w:proofErr w:type="spellEnd"/>
       <w:r>
         <w:rPr>
-          <w:lang w:val="en-US"/>
-        </w:rPr>
-        <w:t xml:space="preserve"> </w:t>
-      </w:r>
-      <w:r>
-        <w:rPr>
-          <w:lang w:val="en-US"/>
-        </w:rPr>
-        <w:t xml:space="preserve">allocates </w:t>
-      </w:r>
-      <w:r>
-        <w:rPr>
-          <w:lang w:val="en-US"/>
-        </w:rPr>
-        <w:t>a start key and key space (usually the chunk size the client wants)</w:t>
-      </w:r>
-      <w:r>
-        <w:rPr>
-          <w:lang w:val="en-US"/>
-        </w:rPr>
-        <w:t xml:space="preserve"> </w:t>
-      </w:r>
-      <w:r>
-        <w:rPr>
-          <w:lang w:val="en-US"/>
-        </w:rPr>
-        <w:t xml:space="preserve">based upon it’s bag of tasks </w:t>
-      </w:r>
-      <w:r>
-        <w:rPr>
-          <w:lang w:val="en-US"/>
-        </w:rPr>
-        <w:t>and returns it back to the client.</w:t>
-      </w:r>
+          <w:i/>
+          <w:sz w:val="20"/>
+          <w:lang w:val="en-US"/>
+        </w:rPr>
+        <w:t>: &lt;</w:t>
+      </w:r>
+      <w:proofErr w:type="spellStart"/>
+      <w:r>
+        <w:rPr>
+          <w:i/>
+          <w:sz w:val="20"/>
+          <w:lang w:val="en-US"/>
+        </w:rPr>
+        <w:t>InitialKey</w:t>
+      </w:r>
+      <w:proofErr w:type="spellEnd"/>
+      <w:r>
+        <w:rPr>
+          <w:i/>
+          <w:sz w:val="20"/>
+          <w:lang w:val="en-US"/>
+        </w:rPr>
+        <w:t>&gt;</w:t>
+      </w:r>
+      <w:r>
+        <w:rPr>
+          <w:i/>
+          <w:sz w:val="20"/>
+          <w:lang w:val="en-US"/>
+        </w:rPr>
+        <w:t>\</w:t>
+      </w:r>
+      <w:proofErr w:type="spellStart"/>
+      <w:r>
+        <w:rPr>
+          <w:i/>
+          <w:sz w:val="20"/>
+          <w:lang w:val="en-US"/>
+        </w:rPr>
+        <w:t>tChunkSize</w:t>
+      </w:r>
+      <w:proofErr w:type="spellEnd"/>
+      <w:r>
+        <w:rPr>
+          <w:i/>
+          <w:sz w:val="20"/>
+          <w:lang w:val="en-US"/>
+        </w:rPr>
+        <w:t>: &lt;</w:t>
+      </w:r>
+      <w:proofErr w:type="spellStart"/>
+      <w:r>
+        <w:rPr>
+          <w:i/>
+          <w:sz w:val="20"/>
+          <w:lang w:val="en-US"/>
+        </w:rPr>
+        <w:t>ChunkSize</w:t>
+      </w:r>
+      <w:proofErr w:type="spellEnd"/>
+      <w:r>
+        <w:rPr>
+          <w:i/>
+          <w:sz w:val="20"/>
+          <w:lang w:val="en-US"/>
+        </w:rPr>
+        <w:t>&gt;\</w:t>
+      </w:r>
+      <w:proofErr w:type="spellStart"/>
+      <w:r>
+        <w:rPr>
+          <w:i/>
+          <w:sz w:val="20"/>
+          <w:lang w:val="en-US"/>
+        </w:rPr>
+        <w:t>tKeySize</w:t>
+      </w:r>
+      <w:proofErr w:type="spellEnd"/>
+      <w:r>
+        <w:rPr>
+          <w:i/>
+          <w:sz w:val="20"/>
+          <w:lang w:val="en-US"/>
+        </w:rPr>
+        <w:t>: &lt;</w:t>
+      </w:r>
+      <w:proofErr w:type="spellStart"/>
+      <w:r>
+        <w:rPr>
+          <w:i/>
+          <w:sz w:val="20"/>
+          <w:lang w:val="en-US"/>
+        </w:rPr>
+        <w:t>KeySize</w:t>
+      </w:r>
+      <w:proofErr w:type="spellEnd"/>
+      <w:r>
+        <w:rPr>
+          <w:i/>
+          <w:sz w:val="20"/>
+          <w:lang w:val="en-US"/>
+        </w:rPr>
+        <w:t>&gt;\</w:t>
+      </w:r>
+      <w:proofErr w:type="spellStart"/>
+      <w:r>
+        <w:rPr>
+          <w:i/>
+          <w:sz w:val="20"/>
+          <w:lang w:val="en-US"/>
+        </w:rPr>
+        <w:t>tCipherText</w:t>
+      </w:r>
+      <w:proofErr w:type="spellEnd"/>
+      <w:r>
+        <w:rPr>
+          <w:i/>
+          <w:sz w:val="20"/>
+          <w:lang w:val="en-US"/>
+        </w:rPr>
+        <w:t>: &lt;</w:t>
+      </w:r>
+      <w:proofErr w:type="spellStart"/>
+      <w:r>
+        <w:rPr>
+          <w:i/>
+          <w:sz w:val="20"/>
+          <w:lang w:val="en-US"/>
+        </w:rPr>
+        <w:t>CipherText</w:t>
+      </w:r>
+      <w:proofErr w:type="spellEnd"/>
+      <w:r>
+        <w:rPr>
+          <w:i/>
+          <w:sz w:val="20"/>
+          <w:lang w:val="en-US"/>
+        </w:rPr>
+        <w:t>&gt;</w:t>
+      </w:r>
+      <w:r>
+        <w:rPr>
+          <w:i/>
+          <w:sz w:val="20"/>
+          <w:lang w:val="en-US"/>
+        </w:rPr>
+        <w:t>’</w:t>
+      </w:r>
+    </w:p>
+    <w:p>
+      <w:pPr>
+        <w:pStyle w:val="ListParagraph"/>
+        <w:ind w:left="1440"/>
+        <w:rPr>
+          <w:sz w:val="6"/>
+          <w:lang w:val="en-US"/>
+        </w:rPr>
+      </w:pPr>
     </w:p>
     <w:p>
       <w:pPr>
@@ -1041,73 +1608,7 @@
         <w:rPr>
           <w:lang w:val="en-US"/>
         </w:rPr>
-        <w:t>.</w:t>
-      </w:r>
-    </w:p>
-    <w:p>
-      <w:pPr>
-        <w:pStyle w:val="ListParagraph"/>
-        <w:numPr>
-          <w:ilvl w:val="0"/>
-          <w:numId w:val="2"/>
-        </w:numPr>
-        <w:rPr>
-          <w:lang w:val="en-US"/>
-        </w:rPr>
-      </w:pPr>
-      <w:r>
-        <w:rPr>
-          <w:lang w:val="en-US"/>
-        </w:rPr>
-        <w:t xml:space="preserve">If the </w:t>
-      </w:r>
-      <w:r>
-        <w:rPr>
-          <w:lang w:val="en-US"/>
-        </w:rPr>
-        <w:t>tasks left in the key manager is 0</w:t>
-      </w:r>
-      <w:r>
-        <w:rPr>
-          <w:lang w:val="en-US"/>
-        </w:rPr>
-        <w:t xml:space="preserve">, </w:t>
-      </w:r>
-      <w:r>
-        <w:rPr>
-          <w:lang w:val="en-US"/>
-        </w:rPr>
-        <w:t>we close the connection to the client</w:t>
-      </w:r>
-      <w:r>
-        <w:rPr>
-          <w:lang w:val="en-US"/>
-        </w:rPr>
-        <w:t xml:space="preserve"> and don’t pass a message back.</w:t>
-      </w:r>
-    </w:p>
-    <w:p>
-      <w:pPr>
-        <w:pStyle w:val="ListParagraph"/>
-        <w:numPr>
-          <w:ilvl w:val="0"/>
-          <w:numId w:val="2"/>
-        </w:numPr>
-        <w:rPr>
-          <w:lang w:val="en-US"/>
-        </w:rPr>
-      </w:pPr>
-      <w:r>
-        <w:rPr>
-          <w:lang w:val="en-US"/>
-        </w:rPr>
-        <w:t>Tasks are removed from the bag when sent to a client so that we don’t have multiple clients working on the same datasets</w:t>
-      </w:r>
-      <w:r>
-        <w:rPr>
-          <w:lang w:val="en-US"/>
-        </w:rPr>
-        <w:t>.</w:t>
+        <w:t xml:space="preserve"> so that client gets all the tasks.</w:t>
       </w:r>
     </w:p>
     <w:p>
@@ -1135,35 +1636,19 @@
         <w:rPr>
           <w:lang w:val="en-US"/>
         </w:rPr>
-        <w:t xml:space="preserve"> containing the </w:t>
-      </w:r>
-      <w:proofErr w:type="spellStart"/>
-      <w:r>
-        <w:rPr>
-          <w:lang w:val="en-US"/>
-        </w:rPr>
-        <w:t>startKey</w:t>
-      </w:r>
-      <w:proofErr w:type="spellEnd"/>
-      <w:r>
-        <w:rPr>
-          <w:lang w:val="en-US"/>
-        </w:rPr>
-        <w:t xml:space="preserve"> and </w:t>
-      </w:r>
-      <w:proofErr w:type="spellStart"/>
-      <w:r>
-        <w:rPr>
-          <w:lang w:val="en-US"/>
-        </w:rPr>
-        <w:t>chunksize</w:t>
-      </w:r>
-      <w:proofErr w:type="spellEnd"/>
-      <w:r>
-        <w:rPr>
-          <w:lang w:val="en-US"/>
-        </w:rPr>
-        <w:t xml:space="preserve"> to work through</w:t>
+        <w:t xml:space="preserve"> containing </w:t>
+      </w:r>
+      <w:r>
+        <w:rPr>
+          <w:lang w:val="en-US"/>
+        </w:rPr>
+        <w:t>the information</w:t>
+      </w:r>
+      <w:r>
+        <w:rPr>
+          <w:lang w:val="en-US"/>
+        </w:rPr>
+        <w:t xml:space="preserve"> required to do work</w:t>
       </w:r>
       <w:r>
         <w:rPr>
@@ -1190,113 +1675,25 @@
         <w:rPr>
           <w:lang w:val="en-US"/>
         </w:rPr>
-        <w:t>The client then works through the key space – work begins and then work ends.</w:t>
-      </w:r>
-    </w:p>
-    <w:p>
-      <w:pPr>
-        <w:ind w:left="720"/>
-        <w:rPr>
-          <w:lang w:val="en-US"/>
-        </w:rPr>
-      </w:pPr>
-      <w:r>
-        <w:rPr>
-          <w:lang w:val="en-US"/>
-        </w:rPr>
-        <w:t xml:space="preserve">The client then </w:t>
-      </w:r>
-      <w:r>
-        <w:rPr>
-          <w:lang w:val="en-US"/>
-        </w:rPr>
-        <w:t xml:space="preserve">creates a connection to the </w:t>
-      </w:r>
-      <w:proofErr w:type="spellStart"/>
-      <w:r>
-        <w:rPr>
-          <w:lang w:val="en-US"/>
-        </w:rPr>
-        <w:t>KeyManager</w:t>
-      </w:r>
-      <w:proofErr w:type="spellEnd"/>
-      <w:r>
-        <w:rPr>
-          <w:lang w:val="en-US"/>
-        </w:rPr>
-        <w:t xml:space="preserve"> to send </w:t>
-      </w:r>
-      <w:r>
-        <w:rPr>
-          <w:lang w:val="en-US"/>
-        </w:rPr>
-        <w:t>a</w:t>
-      </w:r>
-      <w:r>
-        <w:rPr>
-          <w:lang w:val="en-US"/>
-        </w:rPr>
-        <w:t xml:space="preserve"> </w:t>
-      </w:r>
-      <w:r>
-        <w:rPr>
-          <w:lang w:val="en-US"/>
-        </w:rPr>
-        <w:t>map</w:t>
-      </w:r>
-      <w:r>
-        <w:rPr>
-          <w:lang w:val="en-US"/>
-        </w:rPr>
-        <w:t xml:space="preserve"> of </w:t>
-      </w:r>
-      <w:r>
-        <w:rPr>
-          <w:lang w:val="en-US"/>
-        </w:rPr>
-        <w:t xml:space="preserve">{key -&gt; </w:t>
-      </w:r>
-      <w:r>
-        <w:rPr>
-          <w:lang w:val="en-US"/>
-        </w:rPr>
-        <w:t>plaintext</w:t>
-      </w:r>
-      <w:r>
-        <w:rPr>
-          <w:lang w:val="en-US"/>
-        </w:rPr>
-        <w:t xml:space="preserve"> decryption</w:t>
-      </w:r>
-      <w:r>
-        <w:rPr>
-          <w:lang w:val="en-US"/>
-        </w:rPr>
-        <w:t xml:space="preserve"> result</w:t>
-      </w:r>
-      <w:r>
-        <w:rPr>
-          <w:lang w:val="en-US"/>
-        </w:rPr>
-        <w:t>}</w:t>
-      </w:r>
-      <w:r>
-        <w:rPr>
-          <w:lang w:val="en-US"/>
-        </w:rPr>
-        <w:t xml:space="preserve"> back to the key manager</w:t>
-      </w:r>
-      <w:r>
-        <w:rPr>
-          <w:lang w:val="en-US"/>
-        </w:rPr>
-        <w:t>.</w:t>
-      </w:r>
-      <w:r>
-        <w:rPr>
-          <w:lang w:val="en-US"/>
-        </w:rPr>
-        <w:t xml:space="preserve"> Connection closes after message is sent.</w:t>
+        <w:t>The client then works through the key space</w:t>
+      </w:r>
+      <w:r>
+        <w:rPr>
+          <w:lang w:val="en-US"/>
+        </w:rPr>
+        <w:t xml:space="preserve">, trying </w:t>
+      </w:r>
+      <w:r>
+        <w:rPr>
+          <w:lang w:val="en-US"/>
+        </w:rPr>
+        <w:t>each key and checking if it matches the expected decrypted</w:t>
+      </w:r>
+      <w:r>
+        <w:rPr>
+          <w:lang w:val="en-US"/>
+        </w:rPr>
+        <w:t xml:space="preserve"> plaintext.</w:t>
       </w:r>
     </w:p>
     <w:p>
@@ -1307,17 +1704,64 @@
           <w:lang w:val="en-US"/>
         </w:rPr>
       </w:pPr>
-      <w:r>
-        <w:rPr>
-          <w:lang w:val="en-US"/>
-        </w:rPr>
-        <w:t>The key manager checks th</w:t>
-      </w:r>
-      <w:r>
-        <w:rPr>
-          <w:lang w:val="en-US"/>
-        </w:rPr>
-        <w:t>ese</w:t>
+    </w:p>
+    <w:p>
+      <w:pPr>
+        <w:spacing w:after="0"/>
+        <w:ind w:left="720"/>
+        <w:rPr>
+          <w:lang w:val="en-US"/>
+        </w:rPr>
+      </w:pPr>
+      <w:r>
+        <w:rPr>
+          <w:lang w:val="en-US"/>
+        </w:rPr>
+        <w:t>If no</w:t>
+      </w:r>
+      <w:r>
+        <w:rPr>
+          <w:lang w:val="en-US"/>
+        </w:rPr>
+        <w:t xml:space="preserve"> key is found, we </w:t>
+      </w:r>
+      <w:r>
+        <w:rPr>
+          <w:lang w:val="en-US"/>
+        </w:rPr>
+        <w:t xml:space="preserve">create a connection to a </w:t>
+      </w:r>
+      <w:proofErr w:type="spellStart"/>
+      <w:r>
+        <w:rPr>
+          <w:lang w:val="en-US"/>
+        </w:rPr>
+        <w:t>KeyManagerConnection</w:t>
+      </w:r>
+      <w:proofErr w:type="spellEnd"/>
+      <w:r>
+        <w:rPr>
+          <w:lang w:val="en-US"/>
+        </w:rPr>
+        <w:t xml:space="preserve"> and send a message informing it that with our work we couldn’t find it</w:t>
+      </w:r>
+      <w:r>
+        <w:rPr>
+          <w:lang w:val="en-US"/>
+        </w:rPr>
+        <w:t xml:space="preserve"> with message ‘No Key Found’</w:t>
+      </w:r>
+      <w:r>
+        <w:rPr>
+          <w:lang w:val="en-US"/>
+        </w:rPr>
+        <w:t xml:space="preserve">. </w:t>
+      </w:r>
+      <w:r>
+        <w:rPr>
+          <w:lang w:val="en-US"/>
+        </w:rPr>
+        <w:t>This is registered but not responded to and the client closes the connection immediately.</w:t>
       </w:r>
       <w:r>
         <w:rPr>
@@ -1329,85 +1773,21 @@
         <w:rPr>
           <w:lang w:val="en-US"/>
         </w:rPr>
-        <w:t>map values</w:t>
-      </w:r>
-      <w:r>
-        <w:rPr>
-          <w:lang w:val="en-US"/>
-        </w:rPr>
-        <w:t xml:space="preserve"> against the expected plaintext.</w:t>
-      </w:r>
-    </w:p>
-    <w:p>
-      <w:pPr>
+        <w:t>This process of requesting, retrieving and sending results are then repeated until some client finds the key or we exhaust the key space.</w:t>
+      </w:r>
+    </w:p>
+    <w:p>
+      <w:pPr>
+        <w:spacing w:after="0"/>
         <w:ind w:left="720"/>
         <w:rPr>
           <w:lang w:val="en-US"/>
         </w:rPr>
       </w:pPr>
-      <w:r>
-        <w:rPr>
-          <w:lang w:val="en-US"/>
-        </w:rPr>
-        <w:t xml:space="preserve">If any of the </w:t>
-      </w:r>
-      <w:r>
-        <w:rPr>
-          <w:lang w:val="en-US"/>
-        </w:rPr>
-        <w:t xml:space="preserve">values </w:t>
-      </w:r>
-      <w:r>
-        <w:rPr>
-          <w:lang w:val="en-US"/>
-        </w:rPr>
-        <w:t>match the expected plaintext then we have found a key match.</w:t>
-      </w:r>
-      <w:r>
-        <w:rPr>
-          <w:lang w:val="en-US"/>
-        </w:rPr>
-        <w:t xml:space="preserve"> If so, we close all our connections to our clients</w:t>
-      </w:r>
-      <w:r>
-        <w:rPr>
-          <w:lang w:val="en-US"/>
-        </w:rPr>
-        <w:t xml:space="preserve"> and print out the key and plaintext decryption result.</w:t>
-      </w:r>
-      <w:r>
-        <w:rPr>
-          <w:lang w:val="en-US"/>
-        </w:rPr>
-        <w:t xml:space="preserve"> We also stop our timer and print the time taken to find our key too.</w:t>
-      </w:r>
-      <w:r>
-        <w:rPr>
-          <w:lang w:val="en-US"/>
-        </w:rPr>
-        <w:t xml:space="preserve"> We then </w:t>
-      </w:r>
-      <w:r>
-        <w:rPr>
-          <w:lang w:val="en-US"/>
-        </w:rPr>
-        <w:t>shutdown</w:t>
-      </w:r>
-      <w:r>
-        <w:rPr>
-          <w:lang w:val="en-US"/>
-        </w:rPr>
-        <w:t xml:space="preserve"> our key manager</w:t>
-      </w:r>
-      <w:r>
-        <w:rPr>
-          <w:lang w:val="en-US"/>
-        </w:rPr>
-        <w:t xml:space="preserve"> and all client connections.</w:t>
-      </w:r>
-    </w:p>
-    <w:p>
-      <w:pPr>
+    </w:p>
+    <w:p>
+      <w:pPr>
+        <w:spacing w:after="0"/>
         <w:ind w:left="720"/>
         <w:rPr>
           <w:lang w:val="en-US"/>
@@ -1417,44 +1797,88 @@
         <w:rPr>
           <w:lang w:val="en-US"/>
         </w:rPr>
-        <w:t>As the connection has been closed to the client</w:t>
-      </w:r>
-      <w:r>
-        <w:rPr>
-          <w:lang w:val="en-US"/>
-        </w:rPr>
-        <w:t xml:space="preserve"> (after sending the results)</w:t>
-      </w:r>
-      <w:r>
-        <w:rPr>
-          <w:lang w:val="en-US"/>
-        </w:rPr>
-        <w:t>, the client is free to start its loop again (from ‘</w:t>
-      </w:r>
-      <w:r>
-        <w:rPr>
-          <w:i/>
-          <w:lang w:val="en-US"/>
-        </w:rPr>
-        <w:t>Begin:</w:t>
-      </w:r>
-      <w:r>
-        <w:rPr>
-          <w:lang w:val="en-US"/>
-        </w:rPr>
-        <w:t>’ above</w:t>
-      </w:r>
-      <w:r>
-        <w:rPr>
-          <w:lang w:val="en-US"/>
-        </w:rPr>
-        <w:t xml:space="preserve">) </w:t>
-      </w:r>
-      <w:r>
-        <w:rPr>
-          <w:lang w:val="en-US"/>
-        </w:rPr>
-        <w:t>and begin requesting tasks</w:t>
+        <w:lastRenderedPageBreak/>
+        <w:t xml:space="preserve">If the key is </w:t>
+      </w:r>
+      <w:r>
+        <w:rPr>
+          <w:lang w:val="en-US"/>
+        </w:rPr>
+        <w:t>found,</w:t>
+      </w:r>
+      <w:r>
+        <w:rPr>
+          <w:lang w:val="en-US"/>
+        </w:rPr>
+        <w:t xml:space="preserve"> we create a </w:t>
+      </w:r>
+      <w:r>
+        <w:rPr>
+          <w:lang w:val="en-US"/>
+        </w:rPr>
+        <w:t xml:space="preserve">connection to </w:t>
+      </w:r>
+      <w:r>
+        <w:rPr>
+          <w:lang w:val="en-US"/>
+        </w:rPr>
+        <w:t>a</w:t>
+      </w:r>
+      <w:r>
+        <w:rPr>
+          <w:lang w:val="en-US"/>
+        </w:rPr>
+        <w:t xml:space="preserve"> </w:t>
+      </w:r>
+      <w:proofErr w:type="spellStart"/>
+      <w:r>
+        <w:rPr>
+          <w:lang w:val="en-US"/>
+        </w:rPr>
+        <w:t>KeyManager</w:t>
+      </w:r>
+      <w:r>
+        <w:rPr>
+          <w:lang w:val="en-US"/>
+        </w:rPr>
+        <w:t>Connection</w:t>
+      </w:r>
+      <w:proofErr w:type="spellEnd"/>
+      <w:r>
+        <w:rPr>
+          <w:lang w:val="en-US"/>
+        </w:rPr>
+        <w:t xml:space="preserve"> </w:t>
+      </w:r>
+      <w:r>
+        <w:rPr>
+          <w:lang w:val="en-US"/>
+        </w:rPr>
+        <w:t>and send</w:t>
+      </w:r>
+      <w:r>
+        <w:rPr>
+          <w:lang w:val="en-US"/>
+        </w:rPr>
+        <w:t xml:space="preserve"> a </w:t>
+      </w:r>
+      <w:r>
+        <w:rPr>
+          <w:lang w:val="en-US"/>
+        </w:rPr>
+        <w:t>message</w:t>
+      </w:r>
+      <w:r>
+        <w:rPr>
+          <w:lang w:val="en-US"/>
+        </w:rPr>
+        <w:t xml:space="preserve"> informing it of this so no more work is </w:t>
+      </w:r>
+      <w:r>
+        <w:rPr>
+          <w:lang w:val="en-US"/>
+        </w:rPr>
+        <w:t>requested and responded to by other clients</w:t>
       </w:r>
       <w:r>
         <w:rPr>
@@ -1466,48 +1890,41 @@
         <w:rPr>
           <w:lang w:val="en-US"/>
         </w:rPr>
+        <w:t xml:space="preserve"> Once the key has been found, </w:t>
+      </w:r>
+      <w:r>
+        <w:rPr>
+          <w:lang w:val="en-US"/>
+        </w:rPr>
+        <w:t xml:space="preserve">the </w:t>
+      </w:r>
+      <w:r>
+        <w:rPr>
+          <w:lang w:val="en-US"/>
+        </w:rPr>
+        <w:t>time taken is output,</w:t>
+      </w:r>
+      <w:r>
+        <w:rPr>
+          <w:lang w:val="en-US"/>
+        </w:rPr>
         <w:t xml:space="preserve"> </w:t>
       </w:r>
       <w:r>
         <w:rPr>
           <w:lang w:val="en-US"/>
         </w:rPr>
-        <w:t>However,</w:t>
-      </w:r>
-      <w:r>
-        <w:rPr>
-          <w:lang w:val="en-US"/>
-        </w:rPr>
-        <w:t xml:space="preserve"> if the </w:t>
-      </w:r>
-      <w:proofErr w:type="spellStart"/>
-      <w:r>
-        <w:rPr>
-          <w:lang w:val="en-US"/>
-        </w:rPr>
-        <w:t>KeyManager</w:t>
-      </w:r>
-      <w:proofErr w:type="spellEnd"/>
-      <w:r>
-        <w:rPr>
-          <w:lang w:val="en-US"/>
-        </w:rPr>
-        <w:t xml:space="preserve"> finds the key while there’s a current connection to a client, the work done on that client will be lost as when the </w:t>
-      </w:r>
-      <w:proofErr w:type="spellStart"/>
-      <w:r>
-        <w:rPr>
-          <w:lang w:val="en-US"/>
-        </w:rPr>
-        <w:t>KeyManager</w:t>
-      </w:r>
-      <w:proofErr w:type="spellEnd"/>
-      <w:r>
-        <w:rPr>
-          <w:lang w:val="en-US"/>
-        </w:rPr>
-        <w:t xml:space="preserve"> closes, are client connections are disconnected.</w:t>
-      </w:r>
+        <w:t>the sockets are closed and thus all connections by clients are closed. Hence, nominal end to program.</w:t>
+      </w:r>
+    </w:p>
+    <w:p>
+      <w:pPr>
+        <w:spacing w:after="0"/>
+        <w:ind w:left="720"/>
+        <w:rPr>
+          <w:lang w:val="en-US"/>
+        </w:rPr>
+      </w:pPr>
     </w:p>
     <w:p>
       <w:pPr>
@@ -1568,32 +1985,687 @@
         <w:rPr>
           <w:lang w:val="en-US"/>
         </w:rPr>
-        <w:t>The client will only need to be aware of the s</w:t>
-      </w:r>
-      <w:r>
-        <w:rPr>
-          <w:lang w:val="en-US"/>
-        </w:rPr>
-        <w:t>pecific memory address</w:t>
-      </w:r>
-      <w:r>
-        <w:rPr>
-          <w:lang w:val="en-US"/>
-        </w:rPr>
-        <w:t xml:space="preserve"> location</w:t>
-      </w:r>
-      <w:r>
-        <w:rPr>
-          <w:lang w:val="en-US"/>
-        </w:rPr>
-        <w:t xml:space="preserve"> of the Key Manager</w:t>
-      </w:r>
-      <w:r>
-        <w:rPr>
-          <w:lang w:val="en-US"/>
-        </w:rPr>
-        <w:t xml:space="preserve"> because </w:t>
-      </w:r>
+        <w:t xml:space="preserve">The key manager </w:t>
+      </w:r>
+      <w:r>
+        <w:rPr>
+          <w:lang w:val="en-US"/>
+        </w:rPr>
+        <w:t xml:space="preserve">creates a socket that is open for clients to connect </w:t>
+      </w:r>
+      <w:r>
+        <w:rPr>
+          <w:lang w:val="en-US"/>
+        </w:rPr>
+        <w:t>to</w:t>
+      </w:r>
+      <w:r>
+        <w:rPr>
+          <w:lang w:val="en-US"/>
+        </w:rPr>
+        <w:t xml:space="preserve">. </w:t>
+      </w:r>
+      <w:r>
+        <w:rPr>
+          <w:lang w:val="en-US"/>
+        </w:rPr>
+        <w:t xml:space="preserve">In this way, </w:t>
+      </w:r>
+      <w:r>
+        <w:rPr>
+          <w:lang w:val="en-US"/>
+        </w:rPr>
+        <w:t xml:space="preserve">the clients are only aware of their connection to the </w:t>
+      </w:r>
+      <w:r>
+        <w:rPr>
+          <w:lang w:val="en-US"/>
+        </w:rPr>
+        <w:t xml:space="preserve">Key Manager via their socket connection in </w:t>
+      </w:r>
+      <w:proofErr w:type="spellStart"/>
+      <w:r>
+        <w:rPr>
+          <w:lang w:val="en-US"/>
+        </w:rPr>
+        <w:t>KeyManagerConnection</w:t>
+      </w:r>
+      <w:proofErr w:type="spellEnd"/>
+      <w:r>
+        <w:rPr>
+          <w:lang w:val="en-US"/>
+        </w:rPr>
+        <w:t>.</w:t>
+      </w:r>
+      <w:r>
+        <w:rPr>
+          <w:lang w:val="en-US"/>
+        </w:rPr>
+        <w:t xml:space="preserve"> </w:t>
+      </w:r>
+    </w:p>
+    <w:p>
+      <w:pPr>
+        <w:pStyle w:val="ListParagraph"/>
+        <w:numPr>
+          <w:ilvl w:val="0"/>
+          <w:numId w:val="3"/>
+        </w:numPr>
+        <w:rPr>
+          <w:lang w:val="en-US"/>
+        </w:rPr>
+      </w:pPr>
+      <w:r>
+        <w:rPr>
+          <w:lang w:val="en-US"/>
+        </w:rPr>
+        <w:t>Clients can join or leave but will complete the work they have been requested</w:t>
+      </w:r>
+    </w:p>
+    <w:p>
+      <w:pPr>
+        <w:pStyle w:val="ListParagraph"/>
+        <w:numPr>
+          <w:ilvl w:val="1"/>
+          <w:numId w:val="3"/>
+        </w:numPr>
+        <w:rPr>
+          <w:lang w:val="en-US"/>
+        </w:rPr>
+      </w:pPr>
+      <w:r>
+        <w:rPr>
+          <w:lang w:val="en-US"/>
+        </w:rPr>
+        <w:t xml:space="preserve">Clients can easily </w:t>
+      </w:r>
+      <w:r>
+        <w:rPr>
+          <w:lang w:val="en-US"/>
+        </w:rPr>
+        <w:t xml:space="preserve">join by running </w:t>
+      </w:r>
+      <w:r>
+        <w:rPr>
+          <w:lang w:val="en-US"/>
+        </w:rPr>
+        <w:t>‘</w:t>
+      </w:r>
+      <w:r>
+        <w:rPr>
+          <w:lang w:val="en-US"/>
+        </w:rPr>
+        <w:t xml:space="preserve">Java Client hostname port </w:t>
+      </w:r>
+      <w:proofErr w:type="spellStart"/>
+      <w:r>
+        <w:rPr>
+          <w:lang w:val="en-US"/>
+        </w:rPr>
+        <w:t>chunksize</w:t>
+      </w:r>
+      <w:proofErr w:type="spellEnd"/>
+      <w:r>
+        <w:rPr>
+          <w:lang w:val="en-US"/>
+        </w:rPr>
+        <w:t>’</w:t>
+      </w:r>
+      <w:r>
+        <w:rPr>
+          <w:lang w:val="en-US"/>
+        </w:rPr>
+        <w:t>.</w:t>
+      </w:r>
+      <w:r>
+        <w:rPr>
+          <w:lang w:val="en-US"/>
+        </w:rPr>
+        <w:t xml:space="preserve"> Any number of clients can join by just running different instances of a terminal and running this command, specifying the </w:t>
+      </w:r>
+      <w:r>
+        <w:rPr>
+          <w:lang w:val="en-US"/>
+        </w:rPr>
+        <w:t xml:space="preserve">hostname and </w:t>
+      </w:r>
+      <w:r>
+        <w:rPr>
+          <w:lang w:val="en-US"/>
+        </w:rPr>
+        <w:t xml:space="preserve">port that the </w:t>
+      </w:r>
+      <w:proofErr w:type="spellStart"/>
+      <w:r>
+        <w:rPr>
+          <w:lang w:val="en-US"/>
+        </w:rPr>
+        <w:t>KeyManager</w:t>
+      </w:r>
+      <w:proofErr w:type="spellEnd"/>
+      <w:r>
+        <w:rPr>
+          <w:lang w:val="en-US"/>
+        </w:rPr>
+        <w:t xml:space="preserve"> socket is open on.</w:t>
+      </w:r>
+      <w:r>
+        <w:rPr>
+          <w:lang w:val="en-US"/>
+        </w:rPr>
+        <w:t xml:space="preserve"> </w:t>
+      </w:r>
+    </w:p>
+    <w:p>
+      <w:pPr>
+        <w:pStyle w:val="ListParagraph"/>
+        <w:numPr>
+          <w:ilvl w:val="1"/>
+          <w:numId w:val="3"/>
+        </w:numPr>
+        <w:rPr>
+          <w:lang w:val="en-US"/>
+        </w:rPr>
+      </w:pPr>
+      <w:r>
+        <w:rPr>
+          <w:lang w:val="en-US"/>
+        </w:rPr>
+        <w:t>In terms of leaving</w:t>
+      </w:r>
+      <w:r>
+        <w:rPr>
+          <w:lang w:val="en-US"/>
+        </w:rPr>
+        <w:t>, it’s a bit more complicated.</w:t>
+      </w:r>
+      <w:r>
+        <w:rPr>
+          <w:lang w:val="en-US"/>
+        </w:rPr>
+        <w:t xml:space="preserve"> The control flow design between the Client and socket connection doesn’t stop the client from being able to leave</w:t>
+      </w:r>
+      <w:r>
+        <w:rPr>
+          <w:lang w:val="en-US"/>
+        </w:rPr>
+        <w:t xml:space="preserve">. What the design does do is make it easy to identify periods of </w:t>
+      </w:r>
+      <w:r>
+        <w:rPr>
+          <w:lang w:val="en-US"/>
+        </w:rPr>
+        <w:t xml:space="preserve">execution </w:t>
+      </w:r>
+      <w:r>
+        <w:rPr>
+          <w:lang w:val="en-US"/>
+        </w:rPr>
+        <w:t>where the clients can and cannot leave.</w:t>
+      </w:r>
+      <w:r>
+        <w:rPr>
+          <w:lang w:val="en-US"/>
+        </w:rPr>
+        <w:t xml:space="preserve"> </w:t>
+      </w:r>
+      <w:r>
+        <w:rPr>
+          <w:lang w:val="en-US"/>
+        </w:rPr>
+        <w:t>So,</w:t>
+      </w:r>
+      <w:r>
+        <w:rPr>
+          <w:lang w:val="en-US"/>
+        </w:rPr>
+        <w:t xml:space="preserve"> for instance when requesting work</w:t>
+      </w:r>
+      <w:r>
+        <w:rPr>
+          <w:lang w:val="en-US"/>
+        </w:rPr>
+        <w:t xml:space="preserve"> or doing work to be sent back to the </w:t>
+      </w:r>
+      <w:proofErr w:type="spellStart"/>
+      <w:r>
+        <w:rPr>
+          <w:lang w:val="en-US"/>
+        </w:rPr>
+        <w:t>KeyManager</w:t>
+      </w:r>
+      <w:proofErr w:type="spellEnd"/>
+      <w:r>
+        <w:rPr>
+          <w:lang w:val="en-US"/>
+        </w:rPr>
+        <w:t>, we cannot leave.</w:t>
+      </w:r>
+      <w:r>
+        <w:rPr>
+          <w:lang w:val="en-US"/>
+        </w:rPr>
+        <w:t xml:space="preserve"> </w:t>
+      </w:r>
+      <w:r>
+        <w:rPr>
+          <w:lang w:val="en-US"/>
+        </w:rPr>
+        <w:t xml:space="preserve">Thus, when </w:t>
+      </w:r>
+      <w:r>
+        <w:rPr>
+          <w:lang w:val="en-US"/>
+        </w:rPr>
+        <w:t>not inside these execution paths,</w:t>
+      </w:r>
+      <w:r>
+        <w:rPr>
+          <w:lang w:val="en-US"/>
+        </w:rPr>
+        <w:t xml:space="preserve"> we are permitted to </w:t>
+      </w:r>
+      <w:r>
+        <w:rPr>
+          <w:lang w:val="en-US"/>
+        </w:rPr>
+        <w:t>leave.</w:t>
+      </w:r>
+    </w:p>
+    <w:p>
+      <w:pPr>
+        <w:pStyle w:val="ListParagraph"/>
+        <w:numPr>
+          <w:ilvl w:val="1"/>
+          <w:numId w:val="3"/>
+        </w:numPr>
+        <w:rPr>
+          <w:lang w:val="en-US"/>
+        </w:rPr>
+      </w:pPr>
+      <w:proofErr w:type="gramStart"/>
+      <w:r>
+        <w:rPr>
+          <w:lang w:val="en-US"/>
+        </w:rPr>
+        <w:t>In reality</w:t>
+      </w:r>
+      <w:r>
+        <w:rPr>
+          <w:lang w:val="en-US"/>
+        </w:rPr>
+        <w:t>,</w:t>
+      </w:r>
+      <w:r>
+        <w:rPr>
+          <w:lang w:val="en-US"/>
+        </w:rPr>
+        <w:t xml:space="preserve"> a</w:t>
+      </w:r>
+      <w:proofErr w:type="gramEnd"/>
+      <w:r>
+        <w:rPr>
+          <w:lang w:val="en-US"/>
+        </w:rPr>
+        <w:t xml:space="preserve"> client will try leave by running an interrupt (like Ctrl-C) on the running program in the terminal. </w:t>
+      </w:r>
+      <w:r>
+        <w:rPr>
+          <w:lang w:val="en-US"/>
+        </w:rPr>
+        <w:t>By creating a custom hook to wait until we’ve completed our work</w:t>
+      </w:r>
+      <w:r>
+        <w:rPr>
+          <w:lang w:val="en-US"/>
+        </w:rPr>
+        <w:t xml:space="preserve"> before exiting, </w:t>
+      </w:r>
+      <w:r>
+        <w:rPr>
+          <w:lang w:val="en-US"/>
+        </w:rPr>
+        <w:t>clients can leave, but only when the work has been completed</w:t>
+      </w:r>
+      <w:r>
+        <w:rPr>
+          <w:lang w:val="en-US"/>
+        </w:rPr>
+        <w:t>.</w:t>
+      </w:r>
+    </w:p>
+    <w:p>
+      <w:pPr>
+        <w:pStyle w:val="ListParagraph"/>
+        <w:numPr>
+          <w:ilvl w:val="0"/>
+          <w:numId w:val="3"/>
+        </w:numPr>
+        <w:rPr>
+          <w:lang w:val="en-US"/>
+        </w:rPr>
+      </w:pPr>
+      <w:r>
+        <w:rPr>
+          <w:lang w:val="en-US"/>
+        </w:rPr>
+        <w:t>Clients request work from the key manager and return results to it.</w:t>
+      </w:r>
+    </w:p>
+    <w:p>
+      <w:pPr>
+        <w:pStyle w:val="ListParagraph"/>
+        <w:numPr>
+          <w:ilvl w:val="1"/>
+          <w:numId w:val="3"/>
+        </w:numPr>
+        <w:rPr>
+          <w:lang w:val="en-US"/>
+        </w:rPr>
+      </w:pPr>
+      <w:r>
+        <w:rPr>
+          <w:lang w:val="en-US"/>
+        </w:rPr>
+        <w:t>The key manager has an open socket that accepts connections from Clients. A client sends a message as specified in the control flow for ‘Requesting Work’</w:t>
+      </w:r>
+      <w:r>
+        <w:rPr>
+          <w:lang w:val="en-US"/>
+        </w:rPr>
+        <w:t xml:space="preserve">. It also sends another message when work has completed for the result of the work too. </w:t>
+      </w:r>
+      <w:r>
+        <w:rPr>
+          <w:lang w:val="en-US"/>
+        </w:rPr>
+        <w:t xml:space="preserve">This </w:t>
+      </w:r>
+      <w:r>
+        <w:rPr>
+          <w:lang w:val="en-US"/>
+        </w:rPr>
+        <w:t>socket-based</w:t>
+      </w:r>
+      <w:r>
+        <w:rPr>
+          <w:lang w:val="en-US"/>
+        </w:rPr>
+        <w:t xml:space="preserve"> message passing design allows for this requirement to be satisfied.</w:t>
+      </w:r>
+    </w:p>
+    <w:p>
+      <w:pPr>
+        <w:pStyle w:val="ListParagraph"/>
+        <w:numPr>
+          <w:ilvl w:val="0"/>
+          <w:numId w:val="3"/>
+        </w:numPr>
+        <w:rPr>
+          <w:lang w:val="en-US"/>
+        </w:rPr>
+      </w:pPr>
+      <w:r>
+        <w:rPr>
+          <w:lang w:val="en-US"/>
+        </w:rPr>
+        <w:t>Connections between clients and the masters only exist long enough to request work or to return results</w:t>
+      </w:r>
+    </w:p>
+    <w:p>
+      <w:pPr>
+        <w:pStyle w:val="ListParagraph"/>
+        <w:numPr>
+          <w:ilvl w:val="1"/>
+          <w:numId w:val="3"/>
+        </w:numPr>
+        <w:rPr>
+          <w:lang w:val="en-US"/>
+        </w:rPr>
+      </w:pPr>
+      <w:r>
+        <w:rPr>
+          <w:lang w:val="en-US"/>
+        </w:rPr>
+        <w:t>To satisfy this, we only open and close connections long enough to get what we want or send what we want.</w:t>
+      </w:r>
+      <w:r>
+        <w:rPr>
+          <w:lang w:val="en-US"/>
+        </w:rPr>
+        <w:t xml:space="preserve"> </w:t>
+      </w:r>
+      <w:r>
+        <w:rPr>
+          <w:lang w:val="en-US"/>
+        </w:rPr>
+        <w:t xml:space="preserve">Socket connections need to be manually closed, so </w:t>
+      </w:r>
+      <w:r>
+        <w:rPr>
+          <w:lang w:val="en-US"/>
+        </w:rPr>
+        <w:t>this</w:t>
+      </w:r>
+      <w:r>
+        <w:rPr>
+          <w:lang w:val="en-US"/>
+        </w:rPr>
+        <w:t xml:space="preserve"> design doesn’t automatically do this upon completion of a retrieval</w:t>
+      </w:r>
+      <w:r>
+        <w:rPr>
+          <w:lang w:val="en-US"/>
+        </w:rPr>
+        <w:t xml:space="preserve"> or post of information to the key manager</w:t>
+      </w:r>
+      <w:r>
+        <w:rPr>
+          <w:lang w:val="en-US"/>
+        </w:rPr>
+        <w:t>, in each instance of communication, we know when we request work it’s a simple control flow of:</w:t>
+      </w:r>
+    </w:p>
+    <w:p>
+      <w:pPr>
+        <w:pStyle w:val="ListParagraph"/>
+        <w:ind w:left="2160"/>
+        <w:rPr>
+          <w:lang w:val="en-US"/>
+        </w:rPr>
+      </w:pPr>
+      <w:r>
+        <w:rPr>
+          <w:lang w:val="en-US"/>
+        </w:rPr>
+        <w:t>Open connection -&gt; request work -&gt; get work -&gt; close connection</w:t>
+      </w:r>
+    </w:p>
+    <w:p>
+      <w:pPr>
+        <w:pStyle w:val="ListParagraph"/>
+        <w:ind w:left="2160"/>
+        <w:rPr>
+          <w:lang w:val="en-US"/>
+        </w:rPr>
+      </w:pPr>
+      <w:r>
+        <w:rPr>
+          <w:lang w:val="en-US"/>
+        </w:rPr>
+        <w:t xml:space="preserve">Or when we send a message not expecting a response </w:t>
+      </w:r>
+      <w:r>
+        <w:rPr>
+          <w:lang w:val="en-US"/>
+        </w:rPr>
+        <w:t>it’s</w:t>
+      </w:r>
+      <w:r>
+        <w:rPr>
+          <w:lang w:val="en-US"/>
+        </w:rPr>
+        <w:t xml:space="preserve"> just:</w:t>
+      </w:r>
+    </w:p>
+    <w:p>
+      <w:pPr>
+        <w:pStyle w:val="ListParagraph"/>
+        <w:ind w:left="2160"/>
+        <w:rPr>
+          <w:lang w:val="en-US"/>
+        </w:rPr>
+      </w:pPr>
+      <w:r>
+        <w:rPr>
+          <w:lang w:val="en-US"/>
+        </w:rPr>
+        <w:t>Open connection -&gt; send message -&gt; close connection.</w:t>
+      </w:r>
+    </w:p>
+    <w:p>
+      <w:pPr>
+        <w:pStyle w:val="ListParagraph"/>
+        <w:numPr>
+          <w:ilvl w:val="0"/>
+          <w:numId w:val="3"/>
+        </w:numPr>
+        <w:rPr>
+          <w:lang w:val="en-US"/>
+        </w:rPr>
+      </w:pPr>
+      <w:r>
+        <w:rPr>
+          <w:lang w:val="en-US"/>
+        </w:rPr>
+        <w:t>When the key is found, the key manager will shutdown</w:t>
+      </w:r>
+    </w:p>
+    <w:p>
+      <w:pPr>
+        <w:pStyle w:val="ListParagraph"/>
+        <w:numPr>
+          <w:ilvl w:val="1"/>
+          <w:numId w:val="3"/>
+        </w:numPr>
+        <w:rPr>
+          <w:lang w:val="en-US"/>
+        </w:rPr>
+      </w:pPr>
+      <w:r>
+        <w:rPr>
+          <w:lang w:val="en-US"/>
+        </w:rPr>
+        <w:t>When a client</w:t>
+      </w:r>
+      <w:r>
+        <w:rPr>
+          <w:lang w:val="en-US"/>
+        </w:rPr>
+        <w:t xml:space="preserve"> finds</w:t>
+      </w:r>
+      <w:r>
+        <w:rPr>
+          <w:lang w:val="en-US"/>
+        </w:rPr>
+        <w:t xml:space="preserve"> </w:t>
+      </w:r>
+      <w:r>
+        <w:rPr>
+          <w:lang w:val="en-US"/>
+        </w:rPr>
+        <w:t>the</w:t>
+      </w:r>
+      <w:r>
+        <w:rPr>
+          <w:lang w:val="en-US"/>
+        </w:rPr>
+        <w:t xml:space="preserve"> key, a message is sent</w:t>
+      </w:r>
+      <w:r>
+        <w:rPr>
+          <w:lang w:val="en-US"/>
+        </w:rPr>
+        <w:t xml:space="preserve"> to the key manager.</w:t>
+      </w:r>
+      <w:r>
+        <w:rPr>
+          <w:lang w:val="en-US"/>
+        </w:rPr>
+        <w:t xml:space="preserve"> The key manager</w:t>
+      </w:r>
+      <w:r>
+        <w:rPr>
+          <w:lang w:val="en-US"/>
+        </w:rPr>
+        <w:t xml:space="preserve"> recognizes this message and</w:t>
+      </w:r>
+      <w:r>
+        <w:rPr>
+          <w:lang w:val="en-US"/>
+        </w:rPr>
+        <w:t xml:space="preserve"> shuts down the socket connection </w:t>
+      </w:r>
+      <w:r>
+        <w:rPr>
+          <w:lang w:val="en-US"/>
+        </w:rPr>
+        <w:lastRenderedPageBreak/>
+        <w:t>and itself</w:t>
+      </w:r>
+      <w:r>
+        <w:rPr>
+          <w:lang w:val="en-US"/>
+        </w:rPr>
+        <w:t>, hence closing all connections to it and shuts itself down.</w:t>
+      </w:r>
+      <w:r>
+        <w:rPr>
+          <w:lang w:val="en-US"/>
+        </w:rPr>
+        <w:t xml:space="preserve"> Again, message passing design allows this.</w:t>
+      </w:r>
+    </w:p>
+    <w:p>
+      <w:pPr>
+        <w:rPr>
+          <w:b/>
+          <w:lang w:val="en-US"/>
+        </w:rPr>
+      </w:pPr>
+      <w:r>
+        <w:rPr>
+          <w:b/>
+          <w:lang w:val="en-US"/>
+        </w:rPr>
+        <w:t>Task 3:</w:t>
+      </w:r>
+    </w:p>
+    <w:p>
+      <w:pPr>
+        <w:pStyle w:val="ListParagraph"/>
+        <w:numPr>
+          <w:ilvl w:val="0"/>
+          <w:numId w:val="4"/>
+        </w:numPr>
+        <w:rPr>
+          <w:lang w:val="en-US"/>
+        </w:rPr>
+      </w:pPr>
+      <w:r>
+        <w:rPr>
+          <w:lang w:val="en-US"/>
+        </w:rPr>
+        <w:t xml:space="preserve">Code implemented. </w:t>
+      </w:r>
+      <w:r>
+        <w:rPr>
+          <w:lang w:val="en-US"/>
+        </w:rPr>
+        <w:t>See files KeyManager.java, Client.java, KeyManagerConnection.java,</w:t>
+      </w:r>
+      <w:bookmarkStart w:id="0" w:name="_GoBack"/>
+      <w:bookmarkEnd w:id="0"/>
     </w:p>
     <w:sectPr>
       <w:headerReference w:type="default" r:id="rId13"/>
@@ -1954,6 +3026,95 @@
     </w:lvl>
   </w:abstractNum>
   <w:abstractNum w:abstractNumId="2" w15:restartNumberingAfterBreak="0">
+    <w:nsid w:val="484C5A3F"/>
+    <w:multiLevelType w:val="hybridMultilevel"/>
+    <w:tmpl w:val="E0E68342"/>
+    <w:lvl w:ilvl="0" w:tplc="1409000F">
+      <w:start w:val="1"/>
+      <w:numFmt w:val="decimal"/>
+      <w:lvlText w:val="%1."/>
+      <w:lvlJc w:val="left"/>
+      <w:pPr>
+        <w:ind w:left="720" w:hanging="360"/>
+      </w:pPr>
+      <w:rPr>
+        <w:rFonts w:hint="default"/>
+      </w:rPr>
+    </w:lvl>
+    <w:lvl w:ilvl="1" w:tplc="14090019" w:tentative="1">
+      <w:start w:val="1"/>
+      <w:numFmt w:val="lowerLetter"/>
+      <w:lvlText w:val="%2."/>
+      <w:lvlJc w:val="left"/>
+      <w:pPr>
+        <w:ind w:left="1440" w:hanging="360"/>
+      </w:pPr>
+    </w:lvl>
+    <w:lvl w:ilvl="2" w:tplc="1409001B" w:tentative="1">
+      <w:start w:val="1"/>
+      <w:numFmt w:val="lowerRoman"/>
+      <w:lvlText w:val="%3."/>
+      <w:lvlJc w:val="right"/>
+      <w:pPr>
+        <w:ind w:left="2160" w:hanging="180"/>
+      </w:pPr>
+    </w:lvl>
+    <w:lvl w:ilvl="3" w:tplc="1409000F" w:tentative="1">
+      <w:start w:val="1"/>
+      <w:numFmt w:val="decimal"/>
+      <w:lvlText w:val="%4."/>
+      <w:lvlJc w:val="left"/>
+      <w:pPr>
+        <w:ind w:left="2880" w:hanging="360"/>
+      </w:pPr>
+    </w:lvl>
+    <w:lvl w:ilvl="4" w:tplc="14090019" w:tentative="1">
+      <w:start w:val="1"/>
+      <w:numFmt w:val="lowerLetter"/>
+      <w:lvlText w:val="%5."/>
+      <w:lvlJc w:val="left"/>
+      <w:pPr>
+        <w:ind w:left="3600" w:hanging="360"/>
+      </w:pPr>
+    </w:lvl>
+    <w:lvl w:ilvl="5" w:tplc="1409001B" w:tentative="1">
+      <w:start w:val="1"/>
+      <w:numFmt w:val="lowerRoman"/>
+      <w:lvlText w:val="%6."/>
+      <w:lvlJc w:val="right"/>
+      <w:pPr>
+        <w:ind w:left="4320" w:hanging="180"/>
+      </w:pPr>
+    </w:lvl>
+    <w:lvl w:ilvl="6" w:tplc="1409000F" w:tentative="1">
+      <w:start w:val="1"/>
+      <w:numFmt w:val="decimal"/>
+      <w:lvlText w:val="%7."/>
+      <w:lvlJc w:val="left"/>
+      <w:pPr>
+        <w:ind w:left="5040" w:hanging="360"/>
+      </w:pPr>
+    </w:lvl>
+    <w:lvl w:ilvl="7" w:tplc="14090019" w:tentative="1">
+      <w:start w:val="1"/>
+      <w:numFmt w:val="lowerLetter"/>
+      <w:lvlText w:val="%8."/>
+      <w:lvlJc w:val="left"/>
+      <w:pPr>
+        <w:ind w:left="5760" w:hanging="360"/>
+      </w:pPr>
+    </w:lvl>
+    <w:lvl w:ilvl="8" w:tplc="1409001B" w:tentative="1">
+      <w:start w:val="1"/>
+      <w:numFmt w:val="lowerRoman"/>
+      <w:lvlText w:val="%9."/>
+      <w:lvlJc w:val="right"/>
+      <w:pPr>
+        <w:ind w:left="6480" w:hanging="180"/>
+      </w:pPr>
+    </w:lvl>
+  </w:abstractNum>
+  <w:abstractNum w:abstractNumId="3" w15:restartNumberingAfterBreak="0">
     <w:nsid w:val="6661652C"/>
     <w:multiLevelType w:val="hybridMultilevel"/>
     <w:tmpl w:val="1B3663E0"/>
@@ -2073,6 +3234,9 @@
     <w:abstractNumId w:val="0"/>
   </w:num>
   <w:num w:numId="3">
+    <w:abstractNumId w:val="3"/>
+  </w:num>
+  <w:num w:numId="4">
     <w:abstractNumId w:val="2"/>
   </w:num>
 </w:numbering>

</xml_diff>